<commit_message>
Fixed Layout in Demo document
</commit_message>
<xml_diff>
--- a/Advanced Line Recognition/Example Documents/DE - Advanced Line Recognition.docx
+++ b/Advanced Line Recognition/Example Documents/DE - Advanced Line Recognition.docx
@@ -2960,7 +2960,7 @@
                 <w:sz w:val="19"/>
                 <w:szCs w:val="19"/>
               </w:rPr>
-              <w:t>595,600</w:t>
+              <w:t>595,60</w:t>
             </w:r>
           </w:p>
         </w:tc>
@@ -5360,15 +5360,7 @@
                 <w:sz w:val="19"/>
                 <w:szCs w:val="19"/>
               </w:rPr>
-              <w:t>Nummer</w:t>
-            </w:r>
-            <w:r>
-              <w:rPr>
-                <w:rFonts w:ascii="Arial" w:eastAsia="Arial" w:hAnsi="Arial" w:cs="Arial"/>
-                <w:sz w:val="19"/>
-                <w:szCs w:val="19"/>
-              </w:rPr>
-              <w:t>/Datum</w:t>
+              <w:t>Nummer/Datum</w:t>
             </w:r>
           </w:p>
         </w:tc>
@@ -5392,15 +5384,7 @@
                 <w:sz w:val="19"/>
                 <w:szCs w:val="19"/>
               </w:rPr>
-              <w:t>942602257</w:t>
-            </w:r>
-            <w:r>
-              <w:rPr>
-                <w:rFonts w:ascii="Arial" w:eastAsia="Arial" w:hAnsi="Arial" w:cs="Arial"/>
-                <w:sz w:val="19"/>
-                <w:szCs w:val="19"/>
-              </w:rPr>
-              <w:t>/31.07.2017</w:t>
+              <w:t>942602257/31.07.2017</w:t>
             </w:r>
           </w:p>
         </w:tc>
@@ -6498,7 +6482,8 @@
           </w:tcPr>
           <w:p>
             <w:pPr>
-              <w:ind w:left="80"/>
+              <w:ind w:left="345"/>
+              <w:jc w:val="center"/>
               <w:rPr>
                 <w:rFonts w:ascii="Arial" w:eastAsia="Arial" w:hAnsi="Arial" w:cs="Arial"/>
                 <w:sz w:val="19"/>
@@ -6522,11 +6507,13 @@
           </w:tcPr>
           <w:p>
             <w:pPr>
-              <w:rPr>
-                <w:sz w:val="24"/>
-                <w:szCs w:val="24"/>
-              </w:rPr>
-            </w:pPr>
+              <w:ind w:left="140"/>
+              <w:rPr>
+                <w:sz w:val="24"/>
+                <w:szCs w:val="24"/>
+              </w:rPr>
+            </w:pPr>
+            <w:bookmarkStart w:id="0" w:name="_GoBack"/>
             <w:r>
               <w:rPr>
                 <w:rFonts w:ascii="Arial" w:eastAsia="Arial" w:hAnsi="Arial" w:cs="Arial"/>
@@ -6535,6 +6522,7 @@
               </w:rPr>
               <w:t>ST</w:t>
             </w:r>
+            <w:bookmarkEnd w:id="0"/>
           </w:p>
         </w:tc>
         <w:tc>
@@ -8361,9 +8349,7 @@
           <w:szCs w:val="20"/>
         </w:rPr>
       </w:pPr>
-      <w:bookmarkStart w:id="0" w:name="page2"/>
-      <w:bookmarkStart w:id="1" w:name="_GoBack"/>
-      <w:bookmarkEnd w:id="0"/>
+      <w:bookmarkStart w:id="1" w:name="page2"/>
       <w:bookmarkEnd w:id="1"/>
     </w:p>
     <w:sectPr>
@@ -9201,7 +9187,7 @@
     </w:rPrDefault>
     <w:pPrDefault/>
   </w:docDefaults>
-  <w:latentStyles w:defLockedState="0" w:defUIPriority="99" w:defSemiHidden="0" w:defUnhideWhenUsed="0" w:defQFormat="0" w:count="375">
+  <w:latentStyles w:defLockedState="0" w:defUIPriority="99" w:defSemiHidden="0" w:defUnhideWhenUsed="0" w:defQFormat="0" w:count="377">
     <w:lsdException w:name="Normal" w:uiPriority="0" w:qFormat="1"/>
     <w:lsdException w:name="heading 1" w:uiPriority="9" w:qFormat="1"/>
     <w:lsdException w:name="heading 2" w:semiHidden="1" w:uiPriority="9" w:unhideWhenUsed="1" w:qFormat="1"/>
@@ -9307,7 +9293,6 @@
     <w:lsdException w:name="HTML Sample" w:semiHidden="1" w:unhideWhenUsed="1"/>
     <w:lsdException w:name="HTML Typewriter" w:semiHidden="1" w:unhideWhenUsed="1"/>
     <w:lsdException w:name="HTML Variable" w:semiHidden="1" w:unhideWhenUsed="1"/>
-    <w:lsdException w:name="Normal Table" w:semiHidden="1" w:unhideWhenUsed="1"/>
     <w:lsdException w:name="annotation subject" w:semiHidden="1" w:unhideWhenUsed="1"/>
     <w:lsdException w:name="No List" w:semiHidden="1" w:unhideWhenUsed="1"/>
     <w:lsdException w:name="Outline List 1" w:semiHidden="1" w:unhideWhenUsed="1"/>
@@ -9353,11 +9338,9 @@
     <w:lsdException w:name="Table Subtle 1" w:semiHidden="1" w:unhideWhenUsed="1"/>
     <w:lsdException w:name="Table Subtle 2" w:semiHidden="1" w:unhideWhenUsed="1"/>
     <w:lsdException w:name="Table Web 1" w:semiHidden="1" w:unhideWhenUsed="1"/>
-    <w:lsdException w:name="Table Web 2" w:semiHidden="1" w:unhideWhenUsed="1"/>
     <w:lsdException w:name="Table Web 3" w:semiHidden="1" w:unhideWhenUsed="1"/>
     <w:lsdException w:name="Balloon Text" w:semiHidden="1" w:unhideWhenUsed="1"/>
     <w:lsdException w:name="Table Grid" w:uiPriority="59"/>
-    <w:lsdException w:name="Table Theme" w:semiHidden="1" w:unhideWhenUsed="1"/>
     <w:lsdException w:name="Placeholder Text" w:semiHidden="1"/>
     <w:lsdException w:name="No Spacing" w:uiPriority="1" w:qFormat="1"/>
     <w:lsdException w:name="Light Shading" w:uiPriority="60"/>
@@ -9577,6 +9560,8 @@
     <w:lsdException w:name="Smart Hyperlink" w:semiHidden="1" w:unhideWhenUsed="1"/>
     <w:lsdException w:name="Hashtag" w:semiHidden="1" w:unhideWhenUsed="1"/>
     <w:lsdException w:name="Unresolved Mention" w:semiHidden="1" w:unhideWhenUsed="1"/>
+    <w:lsdException w:name="Smart Link" w:semiHidden="1" w:unhideWhenUsed="1"/>
+    <w:lsdException w:name="Smart Link Error" w:semiHidden="1" w:unhideWhenUsed="1"/>
   </w:latentStyles>
   <w:style w:type="paragraph" w:default="1" w:styleId="Standard">
     <w:name w:val="Normal"/>

</xml_diff>